<commit_message>
Updated resources for demonstration
</commit_message>
<xml_diff>
--- a/documentation/Lesson Overview.docx
+++ b/documentation/Lesson Overview.docx
@@ -636,8 +636,6 @@
             <w:r>
               <w:t xml:space="preserve">Toy car, track </w:t>
             </w:r>
-            <w:bookmarkStart w:id="0" w:name="_GoBack"/>
-            <w:bookmarkEnd w:id="0"/>
           </w:p>
         </w:tc>
       </w:tr>
@@ -767,13 +765,7 @@
     </w:p>
     <w:p>
       <w:r>
-        <w:t xml:space="preserve">The first simplest implementation of the game can is given as a step-by-step activity. </w:t>
-      </w:r>
-      <w:r>
-        <w:t>After students are able to read the information from sensors usin</w:t>
-      </w:r>
-      <w:r>
-        <w:t xml:space="preserve">g the </w:t>
+        <w:t xml:space="preserve">The first simplest implementation of the game can is given as a step-by-step activity. After students are able to read the information from sensors using the </w:t>
       </w:r>
       <w:proofErr w:type="spellStart"/>
       <w:r>
@@ -785,6 +777,40 @@
       </w:r>
     </w:p>
     <w:p/>
+    <w:p/>
+    <w:p/>
+    <w:p/>
+    <w:p/>
+    <w:p>
+      <w:bookmarkStart w:id="0" w:name="_GoBack"/>
+      <w:bookmarkEnd w:id="0"/>
+    </w:p>
+    <w:p>
+      <w:pPr>
+        <w:pStyle w:val="Heading2"/>
+      </w:pPr>
+      <w:r>
+        <w:t>Limitations</w:t>
+      </w:r>
+    </w:p>
+    <w:p>
+      <w:r>
+        <w:t>Calculating the speed using the raspberry pi lacks precision. Rather than measuring in meters per second, a more precise speed can be attained using centimetres per second.</w:t>
+      </w:r>
+    </w:p>
+    <w:p>
+      <w:pPr>
+        <w:pStyle w:val="Heading2"/>
+      </w:pPr>
+      <w:r>
+        <w:t>Alternative Activity</w:t>
+      </w:r>
+    </w:p>
+    <w:p>
+      <w:r>
+        <w:t>Rather than measuring time of objects in transit, students can make a game throwing a ball into a cup and counting a score.</w:t>
+      </w:r>
+    </w:p>
     <w:p/>
     <w:sectPr>
       <w:pgSz w:w="11906" w:h="16838"/>

</xml_diff>